<commit_message>
dane done poczatek srapwka
</commit_message>
<xml_diff>
--- a/Sprawozdanie-ZiniewiczMaciej-MSI-5.docx
+++ b/Sprawozdanie-ZiniewiczMaciej-MSI-5.docx
@@ -230,9 +230,19 @@
           <w:pPr>
             <w:pStyle w:val="TOCHeading"/>
           </w:pPr>
+          <w:proofErr w:type="spellStart"/>
           <w:r>
-            <w:t>Spis treści</w:t>
+            <w:t>Spis</w:t>
           </w:r>
+          <w:proofErr w:type="spellEnd"/>
+          <w:r>
+            <w:t xml:space="preserve"> </w:t>
+          </w:r>
+          <w:proofErr w:type="spellStart"/>
+          <w:r>
+            <w:t>treści</w:t>
+          </w:r>
+          <w:proofErr w:type="spellEnd"/>
         </w:p>
         <w:p>
           <w:pPr>
@@ -649,7 +659,10 @@
         <w:ind w:left="708"/>
       </w:pPr>
       <w:r>
-        <w:t>mi = 8</w:t>
+        <w:t>µ</w:t>
+      </w:r>
+      <w:r>
+        <w:t xml:space="preserve"> = 8</w:t>
       </w:r>
     </w:p>
     <w:p>
@@ -657,21 +670,55 @@
         <w:ind w:left="708"/>
       </w:pPr>
       <w:r>
-        <w:t xml:space="preserve">lambda = 1,2,3 ... 7 </w:t>
+        <w:t>λ</w:t>
+      </w:r>
+      <w:r>
+        <w:t xml:space="preserve"> </w:t>
+      </w:r>
+      <w:r>
+        <w:t xml:space="preserve">= 1,2,3 ... 7 </w:t>
       </w:r>
     </w:p>
     <w:p>
       <w:pPr>
         <w:ind w:left="708"/>
       </w:pPr>
+      <w:r>
+        <w:t>Obliczyć miary wydajności i przedstawić w formie wykresu:</w:t>
+      </w:r>
     </w:p>
     <w:p>
       <w:pPr>
-        <w:ind w:left="708"/>
-      </w:pPr>
-      <w:r>
-        <w:t>Obliczyć miary wydajności i przedstawić w formie wykresu:</w:t>
-      </w:r>
+        <w:pStyle w:val="ListParagraph"/>
+        <w:ind w:left="1080"/>
+      </w:pPr>
+      <w:r>
+        <w:t>1. Ś</w:t>
+      </w:r>
+      <w:r>
+        <w:t xml:space="preserve">rednia liczba zadań w systemie </w:t>
+      </w:r>
+      <m:oMath>
+        <m:bar>
+          <m:barPr>
+            <m:pos m:val="top"/>
+            <m:ctrlPr>
+              <w:rPr>
+                <w:rFonts w:ascii="Cambria Math" w:hAnsi="Cambria Math"/>
+                <w:i/>
+              </w:rPr>
+            </m:ctrlPr>
+          </m:barPr>
+          <m:e>
+            <m:r>
+              <w:rPr>
+                <w:rFonts w:ascii="Cambria Math" w:hAnsi="Cambria Math"/>
+              </w:rPr>
+              <m:t>n</m:t>
+            </m:r>
+          </m:e>
+        </m:bar>
+      </m:oMath>
     </w:p>
     <w:p>
       <w:pPr>
@@ -679,8 +726,29 @@
         <w:ind w:left="1080"/>
       </w:pPr>
       <w:r>
-        <w:t>1. Średnia liczba zadań w systemie (n)</w:t>
-      </w:r>
+        <w:t xml:space="preserve">2. Średnia liczba zadań w kolejce </w:t>
+      </w:r>
+      <m:oMath>
+        <m:bar>
+          <m:barPr>
+            <m:pos m:val="top"/>
+            <m:ctrlPr>
+              <w:rPr>
+                <w:rFonts w:ascii="Cambria Math" w:hAnsi="Cambria Math"/>
+                <w:i/>
+              </w:rPr>
+            </m:ctrlPr>
+          </m:barPr>
+          <m:e>
+            <m:r>
+              <w:rPr>
+                <w:rFonts w:ascii="Cambria Math" w:hAnsi="Cambria Math"/>
+              </w:rPr>
+              <m:t>v</m:t>
+            </m:r>
+          </m:e>
+        </m:bar>
+      </m:oMath>
     </w:p>
     <w:p>
       <w:pPr>
@@ -688,17 +756,32 @@
         <w:ind w:left="1080"/>
       </w:pPr>
       <w:r>
-        <w:t>2. Średnia liczba zadań w kolejce (v)</w:t>
-      </w:r>
-    </w:p>
-    <w:p>
-      <w:pPr>
-        <w:pStyle w:val="ListParagraph"/>
-        <w:ind w:left="1080"/>
-      </w:pPr>
-      <w:r>
-        <w:t>3. Średni czas oczekiwania w kolejce (w)</w:t>
-      </w:r>
+        <w:t>3. Śre</w:t>
+      </w:r>
+      <w:r>
+        <w:t xml:space="preserve">dni czas oczekiwania w kolejce </w:t>
+      </w:r>
+      <m:oMath>
+        <m:bar>
+          <m:barPr>
+            <m:pos m:val="top"/>
+            <m:ctrlPr>
+              <w:rPr>
+                <w:rFonts w:ascii="Cambria Math" w:hAnsi="Cambria Math"/>
+                <w:i/>
+              </w:rPr>
+            </m:ctrlPr>
+          </m:barPr>
+          <m:e>
+            <m:r>
+              <w:rPr>
+                <w:rFonts w:ascii="Cambria Math" w:hAnsi="Cambria Math"/>
+              </w:rPr>
+              <m:t>w</m:t>
+            </m:r>
+          </m:e>
+        </m:bar>
+      </m:oMath>
     </w:p>
     <w:p>
       <w:r>
@@ -713,6 +796,7 @@
           <w:ilvl w:val="0"/>
           <w:numId w:val="16"/>
         </w:numPr>
+        <w:ind w:hanging="359"/>
       </w:pPr>
       <w:r>
         <w:t>Rozklad wykładniczy</w:t>
@@ -739,8 +823,42 @@
         </w:numPr>
       </w:pPr>
       <w:r>
-        <w:t>Rozkład dowolny sigma = 0.75 tau2</w:t>
-      </w:r>
+        <w:t xml:space="preserve">Rozkład dowolny </w:t>
+      </w:r>
+      <w:r>
+        <w:t xml:space="preserve">σ </w:t>
+      </w:r>
+      <w:r>
+        <w:t xml:space="preserve">= 0.75 </w:t>
+      </w:r>
+      <m:oMath>
+        <m:sSub>
+          <m:sSubPr>
+            <m:ctrlPr>
+              <w:rPr>
+                <w:rFonts w:ascii="Cambria Math" w:hAnsi="Cambria Math"/>
+                <w:i/>
+              </w:rPr>
+            </m:ctrlPr>
+          </m:sSubPr>
+          <m:e>
+            <m:r>
+              <w:rPr>
+                <w:rFonts w:ascii="Cambria Math" w:hAnsi="Cambria Math"/>
+              </w:rPr>
+              <m:t>τ</m:t>
+            </m:r>
+          </m:e>
+          <m:sub>
+            <m:r>
+              <w:rPr>
+                <w:rFonts w:ascii="Cambria Math" w:hAnsi="Cambria Math"/>
+              </w:rPr>
+              <m:t>2</m:t>
+            </m:r>
+          </m:sub>
+        </m:sSub>
+      </m:oMath>
     </w:p>
     <w:p>
       <w:pPr>
@@ -751,29 +869,42 @@
         </w:numPr>
       </w:pPr>
       <w:r>
-        <w:t>Rozkad dowolny sigma =0.35 tau2</w:t>
-      </w:r>
-    </w:p>
-    <w:p>
-      <w:r>
-        <w:t>Str 89</w:t>
-      </w:r>
-    </w:p>
-    <w:p/>
-    <w:p>
-      <w:r>
-        <w:t>Wykladniczy sima =  tau2 = 1/mi</w:t>
-      </w:r>
-    </w:p>
-    <w:p>
-      <w:r>
-        <w:t>Determisnistyczny sigma = 0</w:t>
-      </w:r>
-    </w:p>
-    <w:p>
-      <w:r>
-        <w:t>Restrsza 0.75(035)*1/mi</w:t>
-      </w:r>
+        <w:t xml:space="preserve">Rozkad dowolny </w:t>
+      </w:r>
+      <w:r>
+        <w:t xml:space="preserve">σ </w:t>
+      </w:r>
+      <w:r>
+        <w:t xml:space="preserve">=0.35 </w:t>
+      </w:r>
+      <m:oMath>
+        <m:sSub>
+          <m:sSubPr>
+            <m:ctrlPr>
+              <w:rPr>
+                <w:rFonts w:ascii="Cambria Math" w:hAnsi="Cambria Math"/>
+                <w:i/>
+              </w:rPr>
+            </m:ctrlPr>
+          </m:sSubPr>
+          <m:e>
+            <m:r>
+              <w:rPr>
+                <w:rFonts w:ascii="Cambria Math" w:hAnsi="Cambria Math"/>
+              </w:rPr>
+              <m:t>τ</m:t>
+            </m:r>
+          </m:e>
+          <m:sub>
+            <m:r>
+              <w:rPr>
+                <w:rFonts w:ascii="Cambria Math" w:hAnsi="Cambria Math"/>
+              </w:rPr>
+              <m:t>2</m:t>
+            </m:r>
+          </m:sub>
+        </m:sSub>
+      </m:oMath>
       <w:bookmarkStart w:id="1" w:name="_GoBack"/>
       <w:bookmarkEnd w:id="1"/>
     </w:p>
@@ -973,7 +1104,6 @@
         <w:jc w:val="both"/>
       </w:pPr>
       <w:r>
-        <w:lastRenderedPageBreak/>
         <w:t>W zadaniu wyróżniono model M/M/</w:t>
       </w:r>
       <w:r>
@@ -1123,6 +1253,7 @@
         <w:rPr>
           <w:rFonts w:eastAsiaTheme="minorEastAsia"/>
         </w:rPr>
+        <w:lastRenderedPageBreak/>
         <w:t>Prawdopodobieństo stanów fazowych w systemie obliczyć można za pomocą wzoru:</w:t>
       </w:r>
     </w:p>
@@ -1942,7 +2073,6 @@
         <w:ind w:left="708"/>
       </w:pPr>
       <w:r>
-        <w:lastRenderedPageBreak/>
         <w:t>Prawdopodobieństo str</w:t>
       </w:r>
       <w:r>
@@ -2015,6 +2145,7 @@
         <w:ind w:left="708"/>
       </w:pPr>
       <w:r>
+        <w:lastRenderedPageBreak/>
         <w:t xml:space="preserve">Prawdopodobieństo </w:t>
       </w:r>
       <w:r>
@@ -2591,7 +2722,6 @@
                 <w:rFonts w:ascii="Calibri" w:hAnsi="Calibri"/>
                 <w:color w:val="000000"/>
               </w:rPr>
-              <w:lastRenderedPageBreak/>
               <w:t>0,000633121318981840</w:t>
             </w:r>
           </w:p>
@@ -2765,7 +2895,6 @@
         <w:ind w:left="1440"/>
       </w:pPr>
       <w:r>
-        <w:lastRenderedPageBreak/>
         <w:fldChar w:fldCharType="end"/>
       </w:r>
       <w:r>
@@ -2814,6 +2943,7 @@
         <w:ind w:left="993"/>
       </w:pPr>
       <w:r>
+        <w:lastRenderedPageBreak/>
         <w:t>Prawdopodobieństo straty dla ruchu tranzytowego</w:t>
       </w:r>
       <w:r>
@@ -3657,6 +3787,7 @@
         <w:ind w:left="1134"/>
       </w:pPr>
       <w:r>
+        <w:lastRenderedPageBreak/>
         <w:t>Współczynnik strat dla ruchu lokalnego</w:t>
       </w:r>
     </w:p>
@@ -4218,6 +4349,7 @@
           <w:noProof/>
           <w:lang w:eastAsia="pl-PL"/>
         </w:rPr>
+        <w:lastRenderedPageBreak/>
         <w:drawing>
           <wp:inline distT="0" distB="0" distL="0" distR="0" wp14:anchorId="3F5FCDB8" wp14:editId="668F31D7">
             <wp:extent cx="4572000" cy="4572000"/>
@@ -4261,7 +4393,6 @@
           <w:noProof/>
           <w:lang w:eastAsia="pl-PL"/>
         </w:rPr>
-        <w:lastRenderedPageBreak/>
         <w:drawing>
           <wp:inline distT="0" distB="0" distL="0" distR="0" wp14:anchorId="4CC076A4" wp14:editId="5BF44FEF">
             <wp:extent cx="6301105" cy="3915410"/>
@@ -4305,6 +4436,7 @@
           <w:noProof/>
           <w:lang w:eastAsia="pl-PL"/>
         </w:rPr>
+        <w:lastRenderedPageBreak/>
         <w:drawing>
           <wp:inline distT="0" distB="0" distL="0" distR="0" wp14:anchorId="6FD583C9" wp14:editId="12F155BC">
             <wp:extent cx="6200775" cy="4591050"/>
@@ -4355,7 +4487,6 @@
           <w:noProof/>
           <w:lang w:eastAsia="pl-PL"/>
         </w:rPr>
-        <w:lastRenderedPageBreak/>
         <w:drawing>
           <wp:inline distT="0" distB="0" distL="0" distR="0" wp14:anchorId="6017C21A" wp14:editId="293ECEAC">
             <wp:extent cx="6301105" cy="3902710"/>
@@ -4398,6 +4529,7 @@
         <w:ind w:left="1080"/>
       </w:pPr>
       <w:r>
+        <w:lastRenderedPageBreak/>
         <w:t>Aplikacja  liczy wartości dla każdego z podpunktów:</w:t>
       </w:r>
     </w:p>
@@ -4537,7 +4669,6 @@
     </w:p>
     <w:p>
       <w:r>
-        <w:lastRenderedPageBreak/>
         <w:t>Podobnie sytuacja prezentuje się dla współczynnika strat dla ruchu lokalnego i tranzytowego. Mimo że wykresy wyglądają łudząco podobnie, prezentują one inne wartości i współczynnik strat dla ruchu tranzytowego jest dużo mniejszy niż dla lokalnego.</w:t>
       </w:r>
     </w:p>
@@ -4617,7 +4748,7 @@
           <w:rPr>
             <w:noProof/>
           </w:rPr>
-          <w:t>10</w:t>
+          <w:t>9</w:t>
         </w:r>
         <w:r>
           <w:rPr>
@@ -4762,7 +4893,7 @@
       <w:lvlText w:val="%1)"/>
       <w:lvlJc w:val="left"/>
       <w:pPr>
-        <w:ind w:left="1065" w:hanging="360"/>
+        <w:ind w:left="1427" w:hanging="360"/>
       </w:pPr>
       <w:rPr>
         <w:rFonts w:hint="default"/>
@@ -4774,7 +4905,7 @@
       <w:lvlText w:val="%2."/>
       <w:lvlJc w:val="left"/>
       <w:pPr>
-        <w:ind w:left="1785" w:hanging="360"/>
+        <w:ind w:left="2147" w:hanging="360"/>
       </w:pPr>
     </w:lvl>
     <w:lvl w:ilvl="2" w:tplc="0415001B" w:tentative="1">
@@ -4783,7 +4914,7 @@
       <w:lvlText w:val="%3."/>
       <w:lvlJc w:val="right"/>
       <w:pPr>
-        <w:ind w:left="2505" w:hanging="180"/>
+        <w:ind w:left="2867" w:hanging="180"/>
       </w:pPr>
     </w:lvl>
     <w:lvl w:ilvl="3" w:tplc="0415000F" w:tentative="1">
@@ -4792,7 +4923,7 @@
       <w:lvlText w:val="%4."/>
       <w:lvlJc w:val="left"/>
       <w:pPr>
-        <w:ind w:left="3225" w:hanging="360"/>
+        <w:ind w:left="3587" w:hanging="360"/>
       </w:pPr>
     </w:lvl>
     <w:lvl w:ilvl="4" w:tplc="04150019" w:tentative="1">
@@ -4801,7 +4932,7 @@
       <w:lvlText w:val="%5."/>
       <w:lvlJc w:val="left"/>
       <w:pPr>
-        <w:ind w:left="3945" w:hanging="360"/>
+        <w:ind w:left="4307" w:hanging="360"/>
       </w:pPr>
     </w:lvl>
     <w:lvl w:ilvl="5" w:tplc="0415001B" w:tentative="1">
@@ -4810,7 +4941,7 @@
       <w:lvlText w:val="%6."/>
       <w:lvlJc w:val="right"/>
       <w:pPr>
-        <w:ind w:left="4665" w:hanging="180"/>
+        <w:ind w:left="5027" w:hanging="180"/>
       </w:pPr>
     </w:lvl>
     <w:lvl w:ilvl="6" w:tplc="0415000F" w:tentative="1">
@@ -4819,7 +4950,7 @@
       <w:lvlText w:val="%7."/>
       <w:lvlJc w:val="left"/>
       <w:pPr>
-        <w:ind w:left="5385" w:hanging="360"/>
+        <w:ind w:left="5747" w:hanging="360"/>
       </w:pPr>
     </w:lvl>
     <w:lvl w:ilvl="7" w:tplc="04150019" w:tentative="1">
@@ -4828,7 +4959,7 @@
       <w:lvlText w:val="%8."/>
       <w:lvlJc w:val="left"/>
       <w:pPr>
-        <w:ind w:left="6105" w:hanging="360"/>
+        <w:ind w:left="6467" w:hanging="360"/>
       </w:pPr>
     </w:lvl>
     <w:lvl w:ilvl="8" w:tplc="0415001B" w:tentative="1">
@@ -4837,7 +4968,7 @@
       <w:lvlText w:val="%9."/>
       <w:lvlJc w:val="right"/>
       <w:pPr>
-        <w:ind w:left="6825" w:hanging="180"/>
+        <w:ind w:left="7187" w:hanging="180"/>
       </w:pPr>
     </w:lvl>
   </w:abstractNum>
@@ -6598,7 +6729,6 @@
   <w:style w:type="character" w:default="1" w:styleId="DefaultParagraphFont">
     <w:name w:val="Default Paragraph Font"/>
     <w:uiPriority w:val="1"/>
-    <w:semiHidden/>
     <w:unhideWhenUsed/>
   </w:style>
   <w:style w:type="table" w:default="1" w:styleId="TableNormal">
@@ -7013,11 +7143,11 @@
           <c:showBubbleSize val="0"/>
         </c:dLbls>
         <c:smooth val="0"/>
-        <c:axId val="1010639392"/>
-        <c:axId val="1010638848"/>
+        <c:axId val="1010631776"/>
+        <c:axId val="1011470736"/>
       </c:lineChart>
       <c:catAx>
-        <c:axId val="1010639392"/>
+        <c:axId val="1010631776"/>
         <c:scaling>
           <c:orientation val="minMax"/>
         </c:scaling>
@@ -7060,7 +7190,7 @@
             <a:endParaRPr lang="pl-PL"/>
           </a:p>
         </c:txPr>
-        <c:crossAx val="1010638848"/>
+        <c:crossAx val="1011470736"/>
         <c:crosses val="autoZero"/>
         <c:auto val="1"/>
         <c:lblAlgn val="ctr"/>
@@ -7068,7 +7198,7 @@
         <c:noMultiLvlLbl val="0"/>
       </c:catAx>
       <c:valAx>
-        <c:axId val="1010638848"/>
+        <c:axId val="1011470736"/>
         <c:scaling>
           <c:orientation val="minMax"/>
         </c:scaling>
@@ -7119,7 +7249,7 @@
             <a:endParaRPr lang="pl-PL"/>
           </a:p>
         </c:txPr>
-        <c:crossAx val="1010639392"/>
+        <c:crossAx val="1010631776"/>
         <c:crosses val="autoZero"/>
         <c:crossBetween val="between"/>
       </c:valAx>
@@ -7299,11 +7429,11 @@
           <c:showBubbleSize val="0"/>
         </c:dLbls>
         <c:smooth val="0"/>
-        <c:axId val="1010628512"/>
-        <c:axId val="1010639936"/>
+        <c:axId val="1011478352"/>
+        <c:axId val="1011480528"/>
       </c:lineChart>
       <c:catAx>
-        <c:axId val="1010628512"/>
+        <c:axId val="1011478352"/>
         <c:scaling>
           <c:orientation val="minMax"/>
         </c:scaling>
@@ -7346,7 +7476,7 @@
             <a:endParaRPr lang="pl-PL"/>
           </a:p>
         </c:txPr>
-        <c:crossAx val="1010639936"/>
+        <c:crossAx val="1011480528"/>
         <c:crosses val="autoZero"/>
         <c:auto val="1"/>
         <c:lblAlgn val="ctr"/>
@@ -7354,7 +7484,7 @@
         <c:noMultiLvlLbl val="0"/>
       </c:catAx>
       <c:valAx>
-        <c:axId val="1010639936"/>
+        <c:axId val="1011480528"/>
         <c:scaling>
           <c:orientation val="minMax"/>
         </c:scaling>
@@ -7405,7 +7535,7 @@
             <a:endParaRPr lang="pl-PL"/>
           </a:p>
         </c:txPr>
-        <c:crossAx val="1010628512"/>
+        <c:crossAx val="1011478352"/>
         <c:crosses val="autoZero"/>
         <c:crossBetween val="between"/>
       </c:valAx>
@@ -7585,11 +7715,11 @@
           <c:showBubbleSize val="0"/>
         </c:dLbls>
         <c:smooth val="0"/>
-        <c:axId val="1010627968"/>
-        <c:axId val="1010638304"/>
+        <c:axId val="937296464"/>
+        <c:axId val="937302448"/>
       </c:lineChart>
       <c:catAx>
-        <c:axId val="1010627968"/>
+        <c:axId val="937296464"/>
         <c:scaling>
           <c:orientation val="minMax"/>
         </c:scaling>
@@ -7632,7 +7762,7 @@
             <a:endParaRPr lang="pl-PL"/>
           </a:p>
         </c:txPr>
-        <c:crossAx val="1010638304"/>
+        <c:crossAx val="937302448"/>
         <c:crosses val="autoZero"/>
         <c:auto val="1"/>
         <c:lblAlgn val="ctr"/>
@@ -7640,7 +7770,7 @@
         <c:noMultiLvlLbl val="0"/>
       </c:catAx>
       <c:valAx>
-        <c:axId val="1010638304"/>
+        <c:axId val="937302448"/>
         <c:scaling>
           <c:orientation val="minMax"/>
         </c:scaling>
@@ -7691,7 +7821,7 @@
             <a:endParaRPr lang="pl-PL"/>
           </a:p>
         </c:txPr>
-        <c:crossAx val="1010627968"/>
+        <c:crossAx val="937296464"/>
         <c:crosses val="autoZero"/>
         <c:crossBetween val="between"/>
       </c:valAx>
@@ -7872,11 +8002,11 @@
           <c:showBubbleSize val="0"/>
         </c:dLbls>
         <c:smooth val="0"/>
-        <c:axId val="1010641568"/>
-        <c:axId val="1010636672"/>
+        <c:axId val="937104480"/>
+        <c:axId val="937105568"/>
       </c:lineChart>
       <c:catAx>
-        <c:axId val="1010641568"/>
+        <c:axId val="937104480"/>
         <c:scaling>
           <c:orientation val="minMax"/>
         </c:scaling>
@@ -7919,7 +8049,7 @@
             <a:endParaRPr lang="pl-PL"/>
           </a:p>
         </c:txPr>
-        <c:crossAx val="1010636672"/>
+        <c:crossAx val="937105568"/>
         <c:crosses val="autoZero"/>
         <c:auto val="1"/>
         <c:lblAlgn val="ctr"/>
@@ -7927,7 +8057,7 @@
         <c:noMultiLvlLbl val="0"/>
       </c:catAx>
       <c:valAx>
-        <c:axId val="1010636672"/>
+        <c:axId val="937105568"/>
         <c:scaling>
           <c:orientation val="minMax"/>
         </c:scaling>
@@ -7978,7 +8108,7 @@
             <a:endParaRPr lang="pl-PL"/>
           </a:p>
         </c:txPr>
-        <c:crossAx val="1010641568"/>
+        <c:crossAx val="937104480"/>
         <c:crosses val="autoZero"/>
         <c:crossBetween val="between"/>
       </c:valAx>
@@ -8159,11 +8289,11 @@
           <c:showBubbleSize val="0"/>
         </c:dLbls>
         <c:smooth val="0"/>
-        <c:axId val="1010627424"/>
-        <c:axId val="1010629056"/>
+        <c:axId val="1194075776"/>
+        <c:axId val="1194076864"/>
       </c:lineChart>
       <c:catAx>
-        <c:axId val="1010627424"/>
+        <c:axId val="1194075776"/>
         <c:scaling>
           <c:orientation val="minMax"/>
         </c:scaling>
@@ -8206,7 +8336,7 @@
             <a:endParaRPr lang="pl-PL"/>
           </a:p>
         </c:txPr>
-        <c:crossAx val="1010629056"/>
+        <c:crossAx val="1194076864"/>
         <c:crosses val="autoZero"/>
         <c:auto val="1"/>
         <c:lblAlgn val="ctr"/>
@@ -8214,7 +8344,7 @@
         <c:noMultiLvlLbl val="0"/>
       </c:catAx>
       <c:valAx>
-        <c:axId val="1010629056"/>
+        <c:axId val="1194076864"/>
         <c:scaling>
           <c:orientation val="minMax"/>
         </c:scaling>
@@ -8265,7 +8395,7 @@
             <a:endParaRPr lang="pl-PL"/>
           </a:p>
         </c:txPr>
-        <c:crossAx val="1010627424"/>
+        <c:crossAx val="1194075776"/>
         <c:crosses val="autoZero"/>
         <c:crossBetween val="between"/>
       </c:valAx>
@@ -8446,11 +8576,11 @@
           <c:showBubbleSize val="0"/>
         </c:dLbls>
         <c:smooth val="0"/>
-        <c:axId val="1010635040"/>
-        <c:axId val="1010635584"/>
+        <c:axId val="1274036000"/>
+        <c:axId val="1274033280"/>
       </c:lineChart>
       <c:catAx>
-        <c:axId val="1010635040"/>
+        <c:axId val="1274036000"/>
         <c:scaling>
           <c:orientation val="minMax"/>
         </c:scaling>
@@ -8493,7 +8623,7 @@
             <a:endParaRPr lang="pl-PL"/>
           </a:p>
         </c:txPr>
-        <c:crossAx val="1010635584"/>
+        <c:crossAx val="1274033280"/>
         <c:crosses val="autoZero"/>
         <c:auto val="1"/>
         <c:lblAlgn val="ctr"/>
@@ -8501,7 +8631,7 @@
         <c:noMultiLvlLbl val="0"/>
       </c:catAx>
       <c:valAx>
-        <c:axId val="1010635584"/>
+        <c:axId val="1274033280"/>
         <c:scaling>
           <c:orientation val="minMax"/>
         </c:scaling>
@@ -8552,7 +8682,7 @@
             <a:endParaRPr lang="pl-PL"/>
           </a:p>
         </c:txPr>
-        <c:crossAx val="1010635040"/>
+        <c:crossAx val="1274036000"/>
         <c:crosses val="autoZero"/>
         <c:crossBetween val="between"/>
       </c:valAx>
@@ -11935,6 +12065,545 @@
 </cs:chartStyle>
 </file>
 
+<file path=word/glossary/document.xml><?xml version="1.0" encoding="utf-8"?>
+<w:glossaryDocument xmlns:wpc="http://schemas.microsoft.com/office/word/2010/wordprocessingCanvas" xmlns:mc="http://schemas.openxmlformats.org/markup-compatibility/2006" xmlns:o="urn:schemas-microsoft-com:office:office" xmlns:r="http://schemas.openxmlformats.org/officeDocument/2006/relationships" xmlns:m="http://schemas.openxmlformats.org/officeDocument/2006/math" xmlns:v="urn:schemas-microsoft-com:vml" xmlns:wp14="http://schemas.microsoft.com/office/word/2010/wordprocessingDrawing" xmlns:wp="http://schemas.openxmlformats.org/drawingml/2006/wordprocessingDrawing" xmlns:w10="urn:schemas-microsoft-com:office:word" xmlns:w="http://schemas.openxmlformats.org/wordprocessingml/2006/main" xmlns:w14="http://schemas.microsoft.com/office/word/2010/wordml" xmlns:w15="http://schemas.microsoft.com/office/word/2012/wordml" xmlns:wpg="http://schemas.microsoft.com/office/word/2010/wordprocessingGroup" xmlns:wpi="http://schemas.microsoft.com/office/word/2010/wordprocessingInk" xmlns:wne="http://schemas.microsoft.com/office/word/2006/wordml" xmlns:wps="http://schemas.microsoft.com/office/word/2010/wordprocessingShape" mc:Ignorable="w14 w15 wp14"/>
+</file>
+
+<file path=word/glossary/fontTable.xml><?xml version="1.0" encoding="utf-8"?>
+<w:fonts xmlns:mc="http://schemas.openxmlformats.org/markup-compatibility/2006" xmlns:r="http://schemas.openxmlformats.org/officeDocument/2006/relationships" xmlns:w="http://schemas.openxmlformats.org/wordprocessingml/2006/main" xmlns:w14="http://schemas.microsoft.com/office/word/2010/wordml" xmlns:w15="http://schemas.microsoft.com/office/word/2012/wordml" mc:Ignorable="w14 w15">
+  <w:font w:name="Times New Roman">
+    <w:panose1 w:val="02020603050405020304"/>
+    <w:charset w:val="EE"/>
+    <w:family w:val="roman"/>
+    <w:pitch w:val="variable"/>
+    <w:sig w:usb0="E0002EFF" w:usb1="C0007843" w:usb2="00000009" w:usb3="00000000" w:csb0="000001FF" w:csb1="00000000"/>
+  </w:font>
+  <w:font w:name="Symbol">
+    <w:panose1 w:val="05050102010706020507"/>
+    <w:charset w:val="02"/>
+    <w:family w:val="roman"/>
+    <w:pitch w:val="variable"/>
+    <w:sig w:usb0="00000000" w:usb1="10000000" w:usb2="00000000" w:usb3="00000000" w:csb0="80000000" w:csb1="00000000"/>
+  </w:font>
+  <w:font w:name="Courier New">
+    <w:panose1 w:val="02070309020205020404"/>
+    <w:charset w:val="EE"/>
+    <w:family w:val="modern"/>
+    <w:pitch w:val="fixed"/>
+    <w:sig w:usb0="E0002AFF" w:usb1="C0007843" w:usb2="00000009" w:usb3="00000000" w:csb0="000001FF" w:csb1="00000000"/>
+  </w:font>
+  <w:font w:name="Wingdings">
+    <w:panose1 w:val="05000000000000000000"/>
+    <w:charset w:val="02"/>
+    <w:family w:val="auto"/>
+    <w:pitch w:val="variable"/>
+    <w:sig w:usb0="00000000" w:usb1="10000000" w:usb2="00000000" w:usb3="00000000" w:csb0="80000000" w:csb1="00000000"/>
+  </w:font>
+  <w:font w:name="Calibri">
+    <w:panose1 w:val="020F0502020204030204"/>
+    <w:charset w:val="EE"/>
+    <w:family w:val="swiss"/>
+    <w:pitch w:val="variable"/>
+    <w:sig w:usb0="E00002FF" w:usb1="4000ACFF" w:usb2="00000001" w:usb3="00000000" w:csb0="0000019F" w:csb1="00000000"/>
+  </w:font>
+  <w:font w:name="Calibri Light">
+    <w:panose1 w:val="020F0302020204030204"/>
+    <w:charset w:val="EE"/>
+    <w:family w:val="swiss"/>
+    <w:pitch w:val="variable"/>
+    <w:sig w:usb0="A00002EF" w:usb1="4000207B" w:usb2="00000000" w:usb3="00000000" w:csb0="0000019F" w:csb1="00000000"/>
+  </w:font>
+  <w:font w:name="Cambria Math">
+    <w:panose1 w:val="02040503050406030204"/>
+    <w:charset w:val="EE"/>
+    <w:family w:val="roman"/>
+    <w:pitch w:val="variable"/>
+    <w:sig w:usb0="E00002FF" w:usb1="420024FF" w:usb2="00000000" w:usb3="00000000" w:csb0="0000019F" w:csb1="00000000"/>
+  </w:font>
+</w:fonts>
+</file>
+
+<file path=word/glossary/settings.xml><?xml version="1.0" encoding="utf-8"?>
+<w:settings xmlns:mc="http://schemas.openxmlformats.org/markup-compatibility/2006" xmlns:o="urn:schemas-microsoft-com:office:office" xmlns:r="http://schemas.openxmlformats.org/officeDocument/2006/relationships" xmlns:m="http://schemas.openxmlformats.org/officeDocument/2006/math" xmlns:v="urn:schemas-microsoft-com:vml" xmlns:w10="urn:schemas-microsoft-com:office:word" xmlns:w="http://schemas.openxmlformats.org/wordprocessingml/2006/main" xmlns:w14="http://schemas.microsoft.com/office/word/2010/wordml" xmlns:w15="http://schemas.microsoft.com/office/word/2012/wordml" xmlns:sl="http://schemas.openxmlformats.org/schemaLibrary/2006/main" mc:Ignorable="w14 w15">
+  <w:view w:val="normal"/>
+  <w:defaultTabStop w:val="708"/>
+  <w:hyphenationZone w:val="425"/>
+  <w:characterSpacingControl w:val="doNotCompress"/>
+  <w:compat>
+    <w:useFELayout/>
+    <w:compatSetting w:name="compatibilityMode" w:uri="http://schemas.microsoft.com/office/word" w:val="15"/>
+    <w:compatSetting w:name="overrideTableStyleFontSizeAndJustification" w:uri="http://schemas.microsoft.com/office/word" w:val="1"/>
+    <w:compatSetting w:name="enableOpenTypeFeatures" w:uri="http://schemas.microsoft.com/office/word" w:val="1"/>
+    <w:compatSetting w:name="doNotFlipMirrorIndents" w:uri="http://schemas.microsoft.com/office/word" w:val="1"/>
+    <w:compatSetting w:name="differentiateMultirowTableHeaders" w:uri="http://schemas.microsoft.com/office/word" w:val="1"/>
+  </w:compat>
+  <w:rsids>
+    <w:rsidRoot w:val="00795FAD"/>
+    <w:rsid w:val="00795FAD"/>
+    <w:rsid w:val="00D92711"/>
+  </w:rsids>
+  <m:mathPr>
+    <m:mathFont m:val="Cambria Math"/>
+    <m:brkBin m:val="before"/>
+    <m:brkBinSub m:val="--"/>
+    <m:smallFrac m:val="0"/>
+    <m:dispDef/>
+    <m:lMargin m:val="0"/>
+    <m:rMargin m:val="0"/>
+    <m:defJc m:val="centerGroup"/>
+    <m:wrapIndent m:val="1440"/>
+    <m:intLim m:val="subSup"/>
+    <m:naryLim m:val="undOvr"/>
+  </m:mathPr>
+  <w:themeFontLang w:val="pl-PL"/>
+  <w:clrSchemeMapping w:bg1="light1" w:t1="dark1" w:bg2="light2" w:t2="dark2" w:accent1="accent1" w:accent2="accent2" w:accent3="accent3" w:accent4="accent4" w:accent5="accent5" w:accent6="accent6" w:hyperlink="hyperlink" w:followedHyperlink="followedHyperlink"/>
+  <w:decimalSymbol w:val=","/>
+  <w:listSeparator w:val=";"/>
+  <w15:chartTrackingRefBased/>
+</w:settings>
+</file>
+
+<file path=word/glossary/styles.xml><?xml version="1.0" encoding="utf-8"?>
+<w:styles xmlns:mc="http://schemas.openxmlformats.org/markup-compatibility/2006" xmlns:r="http://schemas.openxmlformats.org/officeDocument/2006/relationships" xmlns:w="http://schemas.openxmlformats.org/wordprocessingml/2006/main" xmlns:w14="http://schemas.microsoft.com/office/word/2010/wordml" xmlns:w15="http://schemas.microsoft.com/office/word/2012/wordml" mc:Ignorable="w14 w15">
+  <w:docDefaults>
+    <w:rPrDefault>
+      <w:rPr>
+        <w:rFonts w:asciiTheme="minorHAnsi" w:eastAsiaTheme="minorEastAsia" w:hAnsiTheme="minorHAnsi" w:cstheme="minorBidi"/>
+        <w:sz w:val="22"/>
+        <w:szCs w:val="22"/>
+        <w:lang w:val="pl-PL" w:eastAsia="pl-PL" w:bidi="ar-SA"/>
+      </w:rPr>
+    </w:rPrDefault>
+    <w:pPrDefault>
+      <w:pPr>
+        <w:spacing w:after="160" w:line="259" w:lineRule="auto"/>
+      </w:pPr>
+    </w:pPrDefault>
+  </w:docDefaults>
+  <w:latentStyles w:defLockedState="0" w:defUIPriority="99" w:defSemiHidden="0" w:defUnhideWhenUsed="0" w:defQFormat="0" w:count="371">
+    <w:lsdException w:name="Normal" w:uiPriority="0" w:qFormat="1"/>
+    <w:lsdException w:name="heading 1" w:uiPriority="9" w:qFormat="1"/>
+    <w:lsdException w:name="heading 2" w:semiHidden="1" w:uiPriority="9" w:unhideWhenUsed="1" w:qFormat="1"/>
+    <w:lsdException w:name="heading 3" w:semiHidden="1" w:uiPriority="9" w:unhideWhenUsed="1" w:qFormat="1"/>
+    <w:lsdException w:name="heading 4" w:semiHidden="1" w:uiPriority="9" w:unhideWhenUsed="1" w:qFormat="1"/>
+    <w:lsdException w:name="heading 5" w:semiHidden="1" w:uiPriority="9" w:unhideWhenUsed="1" w:qFormat="1"/>
+    <w:lsdException w:name="heading 6" w:semiHidden="1" w:uiPriority="9" w:unhideWhenUsed="1" w:qFormat="1"/>
+    <w:lsdException w:name="heading 7" w:semiHidden="1" w:uiPriority="9" w:unhideWhenUsed="1" w:qFormat="1"/>
+    <w:lsdException w:name="heading 8" w:semiHidden="1" w:uiPriority="9" w:unhideWhenUsed="1" w:qFormat="1"/>
+    <w:lsdException w:name="heading 9" w:semiHidden="1" w:uiPriority="9" w:unhideWhenUsed="1" w:qFormat="1"/>
+    <w:lsdException w:name="index 1" w:semiHidden="1" w:unhideWhenUsed="1"/>
+    <w:lsdException w:name="index 2" w:semiHidden="1" w:unhideWhenUsed="1"/>
+    <w:lsdException w:name="index 3" w:semiHidden="1" w:unhideWhenUsed="1"/>
+    <w:lsdException w:name="index 4" w:semiHidden="1" w:unhideWhenUsed="1"/>
+    <w:lsdException w:name="index 5" w:semiHidden="1" w:unhideWhenUsed="1"/>
+    <w:lsdException w:name="index 6" w:semiHidden="1" w:unhideWhenUsed="1"/>
+    <w:lsdException w:name="index 7" w:semiHidden="1" w:unhideWhenUsed="1"/>
+    <w:lsdException w:name="index 8" w:semiHidden="1" w:unhideWhenUsed="1"/>
+    <w:lsdException w:name="index 9" w:semiHidden="1" w:unhideWhenUsed="1"/>
+    <w:lsdException w:name="toc 1" w:semiHidden="1" w:uiPriority="39" w:unhideWhenUsed="1"/>
+    <w:lsdException w:name="toc 2" w:semiHidden="1" w:uiPriority="39" w:unhideWhenUsed="1"/>
+    <w:lsdException w:name="toc 3" w:semiHidden="1" w:uiPriority="39" w:unhideWhenUsed="1"/>
+    <w:lsdException w:name="toc 4" w:semiHidden="1" w:uiPriority="39" w:unhideWhenUsed="1"/>
+    <w:lsdException w:name="toc 5" w:semiHidden="1" w:uiPriority="39" w:unhideWhenUsed="1"/>
+    <w:lsdException w:name="toc 6" w:semiHidden="1" w:uiPriority="39" w:unhideWhenUsed="1"/>
+    <w:lsdException w:name="toc 7" w:semiHidden="1" w:uiPriority="39" w:unhideWhenUsed="1"/>
+    <w:lsdException w:name="toc 8" w:semiHidden="1" w:uiPriority="39" w:unhideWhenUsed="1"/>
+    <w:lsdException w:name="toc 9" w:semiHidden="1" w:uiPriority="39" w:unhideWhenUsed="1"/>
+    <w:lsdException w:name="Normal Indent" w:semiHidden="1" w:unhideWhenUsed="1"/>
+    <w:lsdException w:name="footnote text" w:semiHidden="1" w:unhideWhenUsed="1"/>
+    <w:lsdException w:name="annotation text" w:semiHidden="1" w:unhideWhenUsed="1"/>
+    <w:lsdException w:name="header" w:semiHidden="1" w:unhideWhenUsed="1"/>
+    <w:lsdException w:name="footer" w:semiHidden="1" w:unhideWhenUsed="1"/>
+    <w:lsdException w:name="index heading" w:semiHidden="1" w:unhideWhenUsed="1"/>
+    <w:lsdException w:name="caption" w:semiHidden="1" w:uiPriority="35" w:unhideWhenUsed="1" w:qFormat="1"/>
+    <w:lsdException w:name="table of figures" w:semiHidden="1" w:unhideWhenUsed="1"/>
+    <w:lsdException w:name="envelope address" w:semiHidden="1" w:unhideWhenUsed="1"/>
+    <w:lsdException w:name="envelope return" w:semiHidden="1" w:unhideWhenUsed="1"/>
+    <w:lsdException w:name="footnote reference" w:semiHidden="1" w:unhideWhenUsed="1"/>
+    <w:lsdException w:name="annotation reference" w:semiHidden="1" w:unhideWhenUsed="1"/>
+    <w:lsdException w:name="line number" w:semiHidden="1" w:unhideWhenUsed="1"/>
+    <w:lsdException w:name="page number" w:semiHidden="1" w:unhideWhenUsed="1"/>
+    <w:lsdException w:name="endnote reference" w:semiHidden="1" w:unhideWhenUsed="1"/>
+    <w:lsdException w:name="endnote text" w:semiHidden="1" w:unhideWhenUsed="1"/>
+    <w:lsdException w:name="table of authorities" w:semiHidden="1" w:unhideWhenUsed="1"/>
+    <w:lsdException w:name="macro" w:semiHidden="1" w:unhideWhenUsed="1"/>
+    <w:lsdException w:name="toa heading" w:semiHidden="1" w:unhideWhenUsed="1"/>
+    <w:lsdException w:name="List" w:semiHidden="1" w:unhideWhenUsed="1"/>
+    <w:lsdException w:name="List Bullet" w:semiHidden="1" w:unhideWhenUsed="1"/>
+    <w:lsdException w:name="List Number" w:semiHidden="1" w:unhideWhenUsed="1"/>
+    <w:lsdException w:name="List 2" w:semiHidden="1" w:unhideWhenUsed="1"/>
+    <w:lsdException w:name="List 3" w:semiHidden="1" w:unhideWhenUsed="1"/>
+    <w:lsdException w:name="List 4" w:semiHidden="1" w:unhideWhenUsed="1"/>
+    <w:lsdException w:name="List 5" w:semiHidden="1" w:unhideWhenUsed="1"/>
+    <w:lsdException w:name="List Bullet 2" w:semiHidden="1" w:unhideWhenUsed="1"/>
+    <w:lsdException w:name="List Bullet 3" w:semiHidden="1" w:unhideWhenUsed="1"/>
+    <w:lsdException w:name="List Bullet 4" w:semiHidden="1" w:unhideWhenUsed="1"/>
+    <w:lsdException w:name="List Bullet 5" w:semiHidden="1" w:unhideWhenUsed="1"/>
+    <w:lsdException w:name="List Number 2" w:semiHidden="1" w:unhideWhenUsed="1"/>
+    <w:lsdException w:name="List Number 3" w:semiHidden="1" w:unhideWhenUsed="1"/>
+    <w:lsdException w:name="List Number 4" w:semiHidden="1" w:unhideWhenUsed="1"/>
+    <w:lsdException w:name="List Number 5" w:semiHidden="1" w:unhideWhenUsed="1"/>
+    <w:lsdException w:name="Title" w:uiPriority="10" w:qFormat="1"/>
+    <w:lsdException w:name="Closing" w:semiHidden="1" w:unhideWhenUsed="1"/>
+    <w:lsdException w:name="Signature" w:semiHidden="1" w:unhideWhenUsed="1"/>
+    <w:lsdException w:name="Default Paragraph Font" w:semiHidden="1" w:uiPriority="1" w:unhideWhenUsed="1"/>
+    <w:lsdException w:name="Body Text" w:semiHidden="1" w:unhideWhenUsed="1"/>
+    <w:lsdException w:name="Body Text Indent" w:semiHidden="1" w:unhideWhenUsed="1"/>
+    <w:lsdException w:name="List Continue" w:semiHidden="1" w:unhideWhenUsed="1"/>
+    <w:lsdException w:name="List Continue 2" w:semiHidden="1" w:unhideWhenUsed="1"/>
+    <w:lsdException w:name="List Continue 3" w:semiHidden="1" w:unhideWhenUsed="1"/>
+    <w:lsdException w:name="List Continue 4" w:semiHidden="1" w:unhideWhenUsed="1"/>
+    <w:lsdException w:name="List Continue 5" w:semiHidden="1" w:unhideWhenUsed="1"/>
+    <w:lsdException w:name="Message Header" w:semiHidden="1" w:unhideWhenUsed="1"/>
+    <w:lsdException w:name="Subtitle" w:uiPriority="11" w:qFormat="1"/>
+    <w:lsdException w:name="Salutation" w:semiHidden="1" w:unhideWhenUsed="1"/>
+    <w:lsdException w:name="Date" w:semiHidden="1" w:unhideWhenUsed="1"/>
+    <w:lsdException w:name="Body Text First Indent" w:semiHidden="1" w:unhideWhenUsed="1"/>
+    <w:lsdException w:name="Body Text First Indent 2" w:semiHidden="1" w:unhideWhenUsed="1"/>
+    <w:lsdException w:name="Note Heading" w:semiHidden="1" w:unhideWhenUsed="1"/>
+    <w:lsdException w:name="Body Text 2" w:semiHidden="1" w:unhideWhenUsed="1"/>
+    <w:lsdException w:name="Body Text 3" w:semiHidden="1" w:unhideWhenUsed="1"/>
+    <w:lsdException w:name="Body Text Indent 2" w:semiHidden="1" w:unhideWhenUsed="1"/>
+    <w:lsdException w:name="Body Text Indent 3" w:semiHidden="1" w:unhideWhenUsed="1"/>
+    <w:lsdException w:name="Block Text" w:semiHidden="1" w:unhideWhenUsed="1"/>
+    <w:lsdException w:name="Hyperlink" w:semiHidden="1" w:unhideWhenUsed="1"/>
+    <w:lsdException w:name="FollowedHyperlink" w:semiHidden="1" w:unhideWhenUsed="1"/>
+    <w:lsdException w:name="Strong" w:uiPriority="22" w:qFormat="1"/>
+    <w:lsdException w:name="Emphasis" w:uiPriority="20" w:qFormat="1"/>
+    <w:lsdException w:name="Document Map" w:semiHidden="1" w:unhideWhenUsed="1"/>
+    <w:lsdException w:name="Plain Text" w:semiHidden="1" w:unhideWhenUsed="1"/>
+    <w:lsdException w:name="E-mail Signature" w:semiHidden="1" w:unhideWhenUsed="1"/>
+    <w:lsdException w:name="HTML Top of Form" w:semiHidden="1" w:unhideWhenUsed="1"/>
+    <w:lsdException w:name="HTML Bottom of Form" w:semiHidden="1" w:unhideWhenUsed="1"/>
+    <w:lsdException w:name="Normal (Web)" w:semiHidden="1" w:unhideWhenUsed="1"/>
+    <w:lsdException w:name="HTML Acronym" w:semiHidden="1" w:unhideWhenUsed="1"/>
+    <w:lsdException w:name="HTML Address" w:semiHidden="1" w:unhideWhenUsed="1"/>
+    <w:lsdException w:name="HTML Cite" w:semiHidden="1" w:unhideWhenUsed="1"/>
+    <w:lsdException w:name="HTML Code" w:semiHidden="1" w:unhideWhenUsed="1"/>
+    <w:lsdException w:name="HTML Definition" w:semiHidden="1" w:unhideWhenUsed="1"/>
+    <w:lsdException w:name="HTML Keyboard" w:semiHidden="1" w:unhideWhenUsed="1"/>
+    <w:lsdException w:name="HTML Preformatted" w:semiHidden="1" w:unhideWhenUsed="1"/>
+    <w:lsdException w:name="HTML Sample" w:semiHidden="1" w:unhideWhenUsed="1"/>
+    <w:lsdException w:name="HTML Typewriter" w:semiHidden="1" w:unhideWhenUsed="1"/>
+    <w:lsdException w:name="HTML Variable" w:semiHidden="1" w:unhideWhenUsed="1"/>
+    <w:lsdException w:name="Normal Table" w:semiHidden="1" w:unhideWhenUsed="1"/>
+    <w:lsdException w:name="annotation subject" w:semiHidden="1" w:unhideWhenUsed="1"/>
+    <w:lsdException w:name="No List" w:semiHidden="1" w:unhideWhenUsed="1"/>
+    <w:lsdException w:name="Outline List 1" w:semiHidden="1" w:unhideWhenUsed="1"/>
+    <w:lsdException w:name="Outline List 2" w:semiHidden="1" w:unhideWhenUsed="1"/>
+    <w:lsdException w:name="Outline List 3" w:semiHidden="1" w:unhideWhenUsed="1"/>
+    <w:lsdException w:name="Table Simple 1" w:semiHidden="1" w:unhideWhenUsed="1"/>
+    <w:lsdException w:name="Table Simple 2" w:semiHidden="1" w:unhideWhenUsed="1"/>
+    <w:lsdException w:name="Table Simple 3" w:semiHidden="1" w:unhideWhenUsed="1"/>
+    <w:lsdException w:name="Table Classic 1" w:semiHidden="1" w:unhideWhenUsed="1"/>
+    <w:lsdException w:name="Table Classic 2" w:semiHidden="1" w:unhideWhenUsed="1"/>
+    <w:lsdException w:name="Table Classic 3" w:semiHidden="1" w:unhideWhenUsed="1"/>
+    <w:lsdException w:name="Table Classic 4" w:semiHidden="1" w:unhideWhenUsed="1"/>
+    <w:lsdException w:name="Table Colorful 1" w:semiHidden="1" w:unhideWhenUsed="1"/>
+    <w:lsdException w:name="Table Colorful 2" w:semiHidden="1" w:unhideWhenUsed="1"/>
+    <w:lsdException w:name="Table Colorful 3" w:semiHidden="1" w:unhideWhenUsed="1"/>
+    <w:lsdException w:name="Table Columns 1" w:semiHidden="1" w:unhideWhenUsed="1"/>
+    <w:lsdException w:name="Table Columns 2" w:semiHidden="1" w:unhideWhenUsed="1"/>
+    <w:lsdException w:name="Table Columns 3" w:semiHidden="1" w:unhideWhenUsed="1"/>
+    <w:lsdException w:name="Table Columns 4" w:semiHidden="1" w:unhideWhenUsed="1"/>
+    <w:lsdException w:name="Table Columns 5" w:semiHidden="1" w:unhideWhenUsed="1"/>
+    <w:lsdException w:name="Table Grid 1" w:semiHidden="1" w:unhideWhenUsed="1"/>
+    <w:lsdException w:name="Table Grid 2" w:semiHidden="1" w:unhideWhenUsed="1"/>
+    <w:lsdException w:name="Table Grid 3" w:semiHidden="1" w:unhideWhenUsed="1"/>
+    <w:lsdException w:name="Table Grid 4" w:semiHidden="1" w:unhideWhenUsed="1"/>
+    <w:lsdException w:name="Table Grid 5" w:semiHidden="1" w:unhideWhenUsed="1"/>
+    <w:lsdException w:name="Table Grid 6" w:semiHidden="1" w:unhideWhenUsed="1"/>
+    <w:lsdException w:name="Table Grid 7" w:semiHidden="1" w:unhideWhenUsed="1"/>
+    <w:lsdException w:name="Table Grid 8" w:semiHidden="1" w:unhideWhenUsed="1"/>
+    <w:lsdException w:name="Table List 1" w:semiHidden="1" w:unhideWhenUsed="1"/>
+    <w:lsdException w:name="Table List 2" w:semiHidden="1" w:unhideWhenUsed="1"/>
+    <w:lsdException w:name="Table List 3" w:semiHidden="1" w:unhideWhenUsed="1"/>
+    <w:lsdException w:name="Table List 4" w:semiHidden="1" w:unhideWhenUsed="1"/>
+    <w:lsdException w:name="Table List 5" w:semiHidden="1" w:unhideWhenUsed="1"/>
+    <w:lsdException w:name="Table List 6" w:semiHidden="1" w:unhideWhenUsed="1"/>
+    <w:lsdException w:name="Table List 7" w:semiHidden="1" w:unhideWhenUsed="1"/>
+    <w:lsdException w:name="Table List 8" w:semiHidden="1" w:unhideWhenUsed="1"/>
+    <w:lsdException w:name="Table 3D effects 1" w:semiHidden="1" w:unhideWhenUsed="1"/>
+    <w:lsdException w:name="Table 3D effects 2" w:semiHidden="1" w:unhideWhenUsed="1"/>
+    <w:lsdException w:name="Table 3D effects 3" w:semiHidden="1" w:unhideWhenUsed="1"/>
+    <w:lsdException w:name="Table Contemporary" w:semiHidden="1" w:unhideWhenUsed="1"/>
+    <w:lsdException w:name="Table Elegant" w:semiHidden="1" w:unhideWhenUsed="1"/>
+    <w:lsdException w:name="Table Professional" w:semiHidden="1" w:unhideWhenUsed="1"/>
+    <w:lsdException w:name="Table Subtle 1" w:semiHidden="1" w:unhideWhenUsed="1"/>
+    <w:lsdException w:name="Table Subtle 2" w:semiHidden="1" w:unhideWhenUsed="1"/>
+    <w:lsdException w:name="Table Web 1" w:semiHidden="1" w:unhideWhenUsed="1"/>
+    <w:lsdException w:name="Table Web 2" w:semiHidden="1" w:unhideWhenUsed="1"/>
+    <w:lsdException w:name="Table Web 3" w:semiHidden="1" w:unhideWhenUsed="1"/>
+    <w:lsdException w:name="Balloon Text" w:semiHidden="1" w:unhideWhenUsed="1"/>
+    <w:lsdException w:name="Table Grid" w:uiPriority="39"/>
+    <w:lsdException w:name="Table Theme" w:semiHidden="1" w:unhideWhenUsed="1"/>
+    <w:lsdException w:name="Placeholder Text" w:semiHidden="1"/>
+    <w:lsdException w:name="No Spacing" w:uiPriority="1" w:qFormat="1"/>
+    <w:lsdException w:name="Light Shading" w:uiPriority="60"/>
+    <w:lsdException w:name="Light List" w:uiPriority="61"/>
+    <w:lsdException w:name="Light Grid" w:uiPriority="62"/>
+    <w:lsdException w:name="Medium Shading 1" w:uiPriority="63"/>
+    <w:lsdException w:name="Medium Shading 2" w:uiPriority="64"/>
+    <w:lsdException w:name="Medium List 1" w:uiPriority="65"/>
+    <w:lsdException w:name="Medium List 2" w:uiPriority="66"/>
+    <w:lsdException w:name="Medium Grid 1" w:uiPriority="67"/>
+    <w:lsdException w:name="Medium Grid 2" w:uiPriority="68"/>
+    <w:lsdException w:name="Medium Grid 3" w:uiPriority="69"/>
+    <w:lsdException w:name="Dark List" w:uiPriority="70"/>
+    <w:lsdException w:name="Colorful Shading" w:uiPriority="71"/>
+    <w:lsdException w:name="Colorful List" w:uiPriority="72"/>
+    <w:lsdException w:name="Colorful Grid" w:uiPriority="73"/>
+    <w:lsdException w:name="Light Shading Accent 1" w:uiPriority="60"/>
+    <w:lsdException w:name="Light List Accent 1" w:uiPriority="61"/>
+    <w:lsdException w:name="Light Grid Accent 1" w:uiPriority="62"/>
+    <w:lsdException w:name="Medium Shading 1 Accent 1" w:uiPriority="63"/>
+    <w:lsdException w:name="Medium Shading 2 Accent 1" w:uiPriority="64"/>
+    <w:lsdException w:name="Medium List 1 Accent 1" w:uiPriority="65"/>
+    <w:lsdException w:name="Revision" w:semiHidden="1"/>
+    <w:lsdException w:name="List Paragraph" w:uiPriority="34" w:qFormat="1"/>
+    <w:lsdException w:name="Quote" w:uiPriority="29" w:qFormat="1"/>
+    <w:lsdException w:name="Intense Quote" w:uiPriority="30" w:qFormat="1"/>
+    <w:lsdException w:name="Medium List 2 Accent 1" w:uiPriority="66"/>
+    <w:lsdException w:name="Medium Grid 1 Accent 1" w:uiPriority="67"/>
+    <w:lsdException w:name="Medium Grid 2 Accent 1" w:uiPriority="68"/>
+    <w:lsdException w:name="Medium Grid 3 Accent 1" w:uiPriority="69"/>
+    <w:lsdException w:name="Dark List Accent 1" w:uiPriority="70"/>
+    <w:lsdException w:name="Colorful Shading Accent 1" w:uiPriority="71"/>
+    <w:lsdException w:name="Colorful List Accent 1" w:uiPriority="72"/>
+    <w:lsdException w:name="Colorful Grid Accent 1" w:uiPriority="73"/>
+    <w:lsdException w:name="Light Shading Accent 2" w:uiPriority="60"/>
+    <w:lsdException w:name="Light List Accent 2" w:uiPriority="61"/>
+    <w:lsdException w:name="Light Grid Accent 2" w:uiPriority="62"/>
+    <w:lsdException w:name="Medium Shading 1 Accent 2" w:uiPriority="63"/>
+    <w:lsdException w:name="Medium Shading 2 Accent 2" w:uiPriority="64"/>
+    <w:lsdException w:name="Medium List 1 Accent 2" w:uiPriority="65"/>
+    <w:lsdException w:name="Medium List 2 Accent 2" w:uiPriority="66"/>
+    <w:lsdException w:name="Medium Grid 1 Accent 2" w:uiPriority="67"/>
+    <w:lsdException w:name="Medium Grid 2 Accent 2" w:uiPriority="68"/>
+    <w:lsdException w:name="Medium Grid 3 Accent 2" w:uiPriority="69"/>
+    <w:lsdException w:name="Dark List Accent 2" w:uiPriority="70"/>
+    <w:lsdException w:name="Colorful Shading Accent 2" w:uiPriority="71"/>
+    <w:lsdException w:name="Colorful List Accent 2" w:uiPriority="72"/>
+    <w:lsdException w:name="Colorful Grid Accent 2" w:uiPriority="73"/>
+    <w:lsdException w:name="Light Shading Accent 3" w:uiPriority="60"/>
+    <w:lsdException w:name="Light List Accent 3" w:uiPriority="61"/>
+    <w:lsdException w:name="Light Grid Accent 3" w:uiPriority="62"/>
+    <w:lsdException w:name="Medium Shading 1 Accent 3" w:uiPriority="63"/>
+    <w:lsdException w:name="Medium Shading 2 Accent 3" w:uiPriority="64"/>
+    <w:lsdException w:name="Medium List 1 Accent 3" w:uiPriority="65"/>
+    <w:lsdException w:name="Medium List 2 Accent 3" w:uiPriority="66"/>
+    <w:lsdException w:name="Medium Grid 1 Accent 3" w:uiPriority="67"/>
+    <w:lsdException w:name="Medium Grid 2 Accent 3" w:uiPriority="68"/>
+    <w:lsdException w:name="Medium Grid 3 Accent 3" w:uiPriority="69"/>
+    <w:lsdException w:name="Dark List Accent 3" w:uiPriority="70"/>
+    <w:lsdException w:name="Colorful Shading Accent 3" w:uiPriority="71"/>
+    <w:lsdException w:name="Colorful List Accent 3" w:uiPriority="72"/>
+    <w:lsdException w:name="Colorful Grid Accent 3" w:uiPriority="73"/>
+    <w:lsdException w:name="Light Shading Accent 4" w:uiPriority="60"/>
+    <w:lsdException w:name="Light List Accent 4" w:uiPriority="61"/>
+    <w:lsdException w:name="Light Grid Accent 4" w:uiPriority="62"/>
+    <w:lsdException w:name="Medium Shading 1 Accent 4" w:uiPriority="63"/>
+    <w:lsdException w:name="Medium Shading 2 Accent 4" w:uiPriority="64"/>
+    <w:lsdException w:name="Medium List 1 Accent 4" w:uiPriority="65"/>
+    <w:lsdException w:name="Medium List 2 Accent 4" w:uiPriority="66"/>
+    <w:lsdException w:name="Medium Grid 1 Accent 4" w:uiPriority="67"/>
+    <w:lsdException w:name="Medium Grid 2 Accent 4" w:uiPriority="68"/>
+    <w:lsdException w:name="Medium Grid 3 Accent 4" w:uiPriority="69"/>
+    <w:lsdException w:name="Dark List Accent 4" w:uiPriority="70"/>
+    <w:lsdException w:name="Colorful Shading Accent 4" w:uiPriority="71"/>
+    <w:lsdException w:name="Colorful List Accent 4" w:uiPriority="72"/>
+    <w:lsdException w:name="Colorful Grid Accent 4" w:uiPriority="73"/>
+    <w:lsdException w:name="Light Shading Accent 5" w:uiPriority="60"/>
+    <w:lsdException w:name="Light List Accent 5" w:uiPriority="61"/>
+    <w:lsdException w:name="Light Grid Accent 5" w:uiPriority="62"/>
+    <w:lsdException w:name="Medium Shading 1 Accent 5" w:uiPriority="63"/>
+    <w:lsdException w:name="Medium Shading 2 Accent 5" w:uiPriority="64"/>
+    <w:lsdException w:name="Medium List 1 Accent 5" w:uiPriority="65"/>
+    <w:lsdException w:name="Medium List 2 Accent 5" w:uiPriority="66"/>
+    <w:lsdException w:name="Medium Grid 1 Accent 5" w:uiPriority="67"/>
+    <w:lsdException w:name="Medium Grid 2 Accent 5" w:uiPriority="68"/>
+    <w:lsdException w:name="Medium Grid 3 Accent 5" w:uiPriority="69"/>
+    <w:lsdException w:name="Dark List Accent 5" w:uiPriority="70"/>
+    <w:lsdException w:name="Colorful Shading Accent 5" w:uiPriority="71"/>
+    <w:lsdException w:name="Colorful List Accent 5" w:uiPriority="72"/>
+    <w:lsdException w:name="Colorful Grid Accent 5" w:uiPriority="73"/>
+    <w:lsdException w:name="Light Shading Accent 6" w:uiPriority="60"/>
+    <w:lsdException w:name="Light List Accent 6" w:uiPriority="61"/>
+    <w:lsdException w:name="Light Grid Accent 6" w:uiPriority="62"/>
+    <w:lsdException w:name="Medium Shading 1 Accent 6" w:uiPriority="63"/>
+    <w:lsdException w:name="Medium Shading 2 Accent 6" w:uiPriority="64"/>
+    <w:lsdException w:name="Medium List 1 Accent 6" w:uiPriority="65"/>
+    <w:lsdException w:name="Medium List 2 Accent 6" w:uiPriority="66"/>
+    <w:lsdException w:name="Medium Grid 1 Accent 6" w:uiPriority="67"/>
+    <w:lsdException w:name="Medium Grid 2 Accent 6" w:uiPriority="68"/>
+    <w:lsdException w:name="Medium Grid 3 Accent 6" w:uiPriority="69"/>
+    <w:lsdException w:name="Dark List Accent 6" w:uiPriority="70"/>
+    <w:lsdException w:name="Colorful Shading Accent 6" w:uiPriority="71"/>
+    <w:lsdException w:name="Colorful List Accent 6" w:uiPriority="72"/>
+    <w:lsdException w:name="Colorful Grid Accent 6" w:uiPriority="73"/>
+    <w:lsdException w:name="Subtle Emphasis" w:uiPriority="19" w:qFormat="1"/>
+    <w:lsdException w:name="Intense Emphasis" w:uiPriority="21" w:qFormat="1"/>
+    <w:lsdException w:name="Subtle Reference" w:uiPriority="31" w:qFormat="1"/>
+    <w:lsdException w:name="Intense Reference" w:uiPriority="32" w:qFormat="1"/>
+    <w:lsdException w:name="Book Title" w:uiPriority="33" w:qFormat="1"/>
+    <w:lsdException w:name="Bibliography" w:semiHidden="1" w:uiPriority="37" w:unhideWhenUsed="1"/>
+    <w:lsdException w:name="TOC Heading" w:semiHidden="1" w:uiPriority="39" w:unhideWhenUsed="1" w:qFormat="1"/>
+    <w:lsdException w:name="Plain Table 1" w:uiPriority="41"/>
+    <w:lsdException w:name="Plain Table 2" w:uiPriority="42"/>
+    <w:lsdException w:name="Plain Table 3" w:uiPriority="43"/>
+    <w:lsdException w:name="Plain Table 4" w:uiPriority="44"/>
+    <w:lsdException w:name="Plain Table 5" w:uiPriority="45"/>
+    <w:lsdException w:name="Grid Table Light" w:uiPriority="40"/>
+    <w:lsdException w:name="Grid Table 1 Light" w:uiPriority="46"/>
+    <w:lsdException w:name="Grid Table 2" w:uiPriority="47"/>
+    <w:lsdException w:name="Grid Table 3" w:uiPriority="48"/>
+    <w:lsdException w:name="Grid Table 4" w:uiPriority="49"/>
+    <w:lsdException w:name="Grid Table 5 Dark" w:uiPriority="50"/>
+    <w:lsdException w:name="Grid Table 6 Colorful" w:uiPriority="51"/>
+    <w:lsdException w:name="Grid Table 7 Colorful" w:uiPriority="52"/>
+    <w:lsdException w:name="Grid Table 1 Light Accent 1" w:uiPriority="46"/>
+    <w:lsdException w:name="Grid Table 2 Accent 1" w:uiPriority="47"/>
+    <w:lsdException w:name="Grid Table 3 Accent 1" w:uiPriority="48"/>
+    <w:lsdException w:name="Grid Table 4 Accent 1" w:uiPriority="49"/>
+    <w:lsdException w:name="Grid Table 5 Dark Accent 1" w:uiPriority="50"/>
+    <w:lsdException w:name="Grid Table 6 Colorful Accent 1" w:uiPriority="51"/>
+    <w:lsdException w:name="Grid Table 7 Colorful Accent 1" w:uiPriority="52"/>
+    <w:lsdException w:name="Grid Table 1 Light Accent 2" w:uiPriority="46"/>
+    <w:lsdException w:name="Grid Table 2 Accent 2" w:uiPriority="47"/>
+    <w:lsdException w:name="Grid Table 3 Accent 2" w:uiPriority="48"/>
+    <w:lsdException w:name="Grid Table 4 Accent 2" w:uiPriority="49"/>
+    <w:lsdException w:name="Grid Table 5 Dark Accent 2" w:uiPriority="50"/>
+    <w:lsdException w:name="Grid Table 6 Colorful Accent 2" w:uiPriority="51"/>
+    <w:lsdException w:name="Grid Table 7 Colorful Accent 2" w:uiPriority="52"/>
+    <w:lsdException w:name="Grid Table 1 Light Accent 3" w:uiPriority="46"/>
+    <w:lsdException w:name="Grid Table 2 Accent 3" w:uiPriority="47"/>
+    <w:lsdException w:name="Grid Table 3 Accent 3" w:uiPriority="48"/>
+    <w:lsdException w:name="Grid Table 4 Accent 3" w:uiPriority="49"/>
+    <w:lsdException w:name="Grid Table 5 Dark Accent 3" w:uiPriority="50"/>
+    <w:lsdException w:name="Grid Table 6 Colorful Accent 3" w:uiPriority="51"/>
+    <w:lsdException w:name="Grid Table 7 Colorful Accent 3" w:uiPriority="52"/>
+    <w:lsdException w:name="Grid Table 1 Light Accent 4" w:uiPriority="46"/>
+    <w:lsdException w:name="Grid Table 2 Accent 4" w:uiPriority="47"/>
+    <w:lsdException w:name="Grid Table 3 Accent 4" w:uiPriority="48"/>
+    <w:lsdException w:name="Grid Table 4 Accent 4" w:uiPriority="49"/>
+    <w:lsdException w:name="Grid Table 5 Dark Accent 4" w:uiPriority="50"/>
+    <w:lsdException w:name="Grid Table 6 Colorful Accent 4" w:uiPriority="51"/>
+    <w:lsdException w:name="Grid Table 7 Colorful Accent 4" w:uiPriority="52"/>
+    <w:lsdException w:name="Grid Table 1 Light Accent 5" w:uiPriority="46"/>
+    <w:lsdException w:name="Grid Table 2 Accent 5" w:uiPriority="47"/>
+    <w:lsdException w:name="Grid Table 3 Accent 5" w:uiPriority="48"/>
+    <w:lsdException w:name="Grid Table 4 Accent 5" w:uiPriority="49"/>
+    <w:lsdException w:name="Grid Table 5 Dark Accent 5" w:uiPriority="50"/>
+    <w:lsdException w:name="Grid Table 6 Colorful Accent 5" w:uiPriority="51"/>
+    <w:lsdException w:name="Grid Table 7 Colorful Accent 5" w:uiPriority="52"/>
+    <w:lsdException w:name="Grid Table 1 Light Accent 6" w:uiPriority="46"/>
+    <w:lsdException w:name="Grid Table 2 Accent 6" w:uiPriority="47"/>
+    <w:lsdException w:name="Grid Table 3 Accent 6" w:uiPriority="48"/>
+    <w:lsdException w:name="Grid Table 4 Accent 6" w:uiPriority="49"/>
+    <w:lsdException w:name="Grid Table 5 Dark Accent 6" w:uiPriority="50"/>
+    <w:lsdException w:name="Grid Table 6 Colorful Accent 6" w:uiPriority="51"/>
+    <w:lsdException w:name="Grid Table 7 Colorful Accent 6" w:uiPriority="52"/>
+    <w:lsdException w:name="List Table 1 Light" w:uiPriority="46"/>
+    <w:lsdException w:name="List Table 2" w:uiPriority="47"/>
+    <w:lsdException w:name="List Table 3" w:uiPriority="48"/>
+    <w:lsdException w:name="List Table 4" w:uiPriority="49"/>
+    <w:lsdException w:name="List Table 5 Dark" w:uiPriority="50"/>
+    <w:lsdException w:name="List Table 6 Colorful" w:uiPriority="51"/>
+    <w:lsdException w:name="List Table 7 Colorful" w:uiPriority="52"/>
+    <w:lsdException w:name="List Table 1 Light Accent 1" w:uiPriority="46"/>
+    <w:lsdException w:name="List Table 2 Accent 1" w:uiPriority="47"/>
+    <w:lsdException w:name="List Table 3 Accent 1" w:uiPriority="48"/>
+    <w:lsdException w:name="List Table 4 Accent 1" w:uiPriority="49"/>
+    <w:lsdException w:name="List Table 5 Dark Accent 1" w:uiPriority="50"/>
+    <w:lsdException w:name="List Table 6 Colorful Accent 1" w:uiPriority="51"/>
+    <w:lsdException w:name="List Table 7 Colorful Accent 1" w:uiPriority="52"/>
+    <w:lsdException w:name="List Table 1 Light Accent 2" w:uiPriority="46"/>
+    <w:lsdException w:name="List Table 2 Accent 2" w:uiPriority="47"/>
+    <w:lsdException w:name="List Table 3 Accent 2" w:uiPriority="48"/>
+    <w:lsdException w:name="List Table 4 Accent 2" w:uiPriority="49"/>
+    <w:lsdException w:name="List Table 5 Dark Accent 2" w:uiPriority="50"/>
+    <w:lsdException w:name="List Table 6 Colorful Accent 2" w:uiPriority="51"/>
+    <w:lsdException w:name="List Table 7 Colorful Accent 2" w:uiPriority="52"/>
+    <w:lsdException w:name="List Table 1 Light Accent 3" w:uiPriority="46"/>
+    <w:lsdException w:name="List Table 2 Accent 3" w:uiPriority="47"/>
+    <w:lsdException w:name="List Table 3 Accent 3" w:uiPriority="48"/>
+    <w:lsdException w:name="List Table 4 Accent 3" w:uiPriority="49"/>
+    <w:lsdException w:name="List Table 5 Dark Accent 3" w:uiPriority="50"/>
+    <w:lsdException w:name="List Table 6 Colorful Accent 3" w:uiPriority="51"/>
+    <w:lsdException w:name="List Table 7 Colorful Accent 3" w:uiPriority="52"/>
+    <w:lsdException w:name="List Table 1 Light Accent 4" w:uiPriority="46"/>
+    <w:lsdException w:name="List Table 2 Accent 4" w:uiPriority="47"/>
+    <w:lsdException w:name="List Table 3 Accent 4" w:uiPriority="48"/>
+    <w:lsdException w:name="List Table 4 Accent 4" w:uiPriority="49"/>
+    <w:lsdException w:name="List Table 5 Dark Accent 4" w:uiPriority="50"/>
+    <w:lsdException w:name="List Table 6 Colorful Accent 4" w:uiPriority="51"/>
+    <w:lsdException w:name="List Table 7 Colorful Accent 4" w:uiPriority="52"/>
+    <w:lsdException w:name="List Table 1 Light Accent 5" w:uiPriority="46"/>
+    <w:lsdException w:name="List Table 2 Accent 5" w:uiPriority="47"/>
+    <w:lsdException w:name="List Table 3 Accent 5" w:uiPriority="48"/>
+    <w:lsdException w:name="List Table 4 Accent 5" w:uiPriority="49"/>
+    <w:lsdException w:name="List Table 5 Dark Accent 5" w:uiPriority="50"/>
+    <w:lsdException w:name="List Table 6 Colorful Accent 5" w:uiPriority="51"/>
+    <w:lsdException w:name="List Table 7 Colorful Accent 5" w:uiPriority="52"/>
+    <w:lsdException w:name="List Table 1 Light Accent 6" w:uiPriority="46"/>
+    <w:lsdException w:name="List Table 2 Accent 6" w:uiPriority="47"/>
+    <w:lsdException w:name="List Table 3 Accent 6" w:uiPriority="48"/>
+    <w:lsdException w:name="List Table 4 Accent 6" w:uiPriority="49"/>
+    <w:lsdException w:name="List Table 5 Dark Accent 6" w:uiPriority="50"/>
+    <w:lsdException w:name="List Table 6 Colorful Accent 6" w:uiPriority="51"/>
+    <w:lsdException w:name="List Table 7 Colorful Accent 6" w:uiPriority="52"/>
+  </w:latentStyles>
+  <w:style w:type="paragraph" w:default="1" w:styleId="Normal">
+    <w:name w:val="Normal"/>
+    <w:qFormat/>
+  </w:style>
+  <w:style w:type="character" w:default="1" w:styleId="DefaultParagraphFont">
+    <w:name w:val="Default Paragraph Font"/>
+    <w:uiPriority w:val="1"/>
+    <w:semiHidden/>
+    <w:unhideWhenUsed/>
+  </w:style>
+  <w:style w:type="table" w:default="1" w:styleId="TableNormal">
+    <w:name w:val="Normal Table"/>
+    <w:uiPriority w:val="99"/>
+    <w:semiHidden/>
+    <w:unhideWhenUsed/>
+    <w:tblPr>
+      <w:tblInd w:w="0" w:type="dxa"/>
+      <w:tblCellMar>
+        <w:top w:w="0" w:type="dxa"/>
+        <w:left w:w="108" w:type="dxa"/>
+        <w:bottom w:w="0" w:type="dxa"/>
+        <w:right w:w="108" w:type="dxa"/>
+      </w:tblCellMar>
+    </w:tblPr>
+  </w:style>
+  <w:style w:type="numbering" w:default="1" w:styleId="NoList">
+    <w:name w:val="No List"/>
+    <w:uiPriority w:val="99"/>
+    <w:semiHidden/>
+    <w:unhideWhenUsed/>
+  </w:style>
+  <w:style w:type="character" w:styleId="PlaceholderText">
+    <w:name w:val="Placeholder Text"/>
+    <w:basedOn w:val="DefaultParagraphFont"/>
+    <w:uiPriority w:val="99"/>
+    <w:semiHidden/>
+    <w:rsid w:val="00795FAD"/>
+    <w:rPr>
+      <w:color w:val="808080"/>
+    </w:rPr>
+  </w:style>
+</w:styles>
+</file>
+
+<file path=word/glossary/webSettings.xml><?xml version="1.0" encoding="utf-8"?>
+<w:webSettings xmlns:mc="http://schemas.openxmlformats.org/markup-compatibility/2006" xmlns:r="http://schemas.openxmlformats.org/officeDocument/2006/relationships" xmlns:w="http://schemas.openxmlformats.org/wordprocessingml/2006/main" xmlns:w14="http://schemas.microsoft.com/office/word/2010/wordml" xmlns:w15="http://schemas.microsoft.com/office/word/2012/wordml" mc:Ignorable="w14 w15">
+  <w:optimizeForBrowser/>
+  <w:allowPNG/>
+</w:webSettings>
+</file>
+
 <file path=word/theme/theme1.xml><?xml version="1.0" encoding="utf-8"?>
 <a:theme xmlns:a="http://schemas.openxmlformats.org/drawingml/2006/main" name="Office Theme">
   <a:themeElements>
@@ -12201,7 +12870,7 @@
 </file>
 
 <file path=customXml/itemProps1.xml><?xml version="1.0" encoding="utf-8"?>
-<ds:datastoreItem xmlns:ds="http://schemas.openxmlformats.org/officeDocument/2006/customXml" ds:itemID="{854DA6C3-C590-46FA-8450-9503C25A9E4B}">
+<ds:datastoreItem xmlns:ds="http://schemas.openxmlformats.org/officeDocument/2006/customXml" ds:itemID="{765DEAE8-7DEC-4108-A49C-72D98C286C9D}">
   <ds:schemaRefs>
     <ds:schemaRef ds:uri="http://schemas.openxmlformats.org/officeDocument/2006/bibliography"/>
   </ds:schemaRefs>

</xml_diff>